<commit_message>
Fixes before final handover
</commit_message>
<xml_diff>
--- a/resources/source/Egypt PSR.docx
+++ b/resources/source/Egypt PSR.docx
@@ -7683,11 +7683,9 @@
               <w:tab/>
               <w:t>man-made staple fibres, not carded or combed or otherwise processed for spinning,</w:t>
             </w:r>
-          </w:p>
-          <w:p>
-            <w:pPr>
-              <w:cnfStyle w:val="000000000000" w:firstRow="0" w:lastRow="0" w:firstColumn="0" w:lastColumn="0" w:oddVBand="0" w:evenVBand="0" w:oddHBand="0" w:evenHBand="0" w:firstRowFirstColumn="0" w:firstRowLastColumn="0" w:lastRowFirstColumn="0" w:lastRowLastColumn="0"/>
-            </w:pPr>
+            <w:r>
+              <w:t xml:space="preserve"> </w:t>
+            </w:r>
             <w:r>
               <w:t>or</w:t>
             </w:r>
@@ -18366,6 +18364,7 @@
           </w:tcPr>
           <w:p>
             <w:r>
+              <w:lastRenderedPageBreak/>
               <w:t>5907</w:t>
             </w:r>
           </w:p>
@@ -18950,6 +18949,7 @@
           </w:tcPr>
           <w:p>
             <w:r>
+              <w:lastRenderedPageBreak/>
               <w:t>Chapter 60</w:t>
             </w:r>
           </w:p>
@@ -19325,6 +19325,7 @@
           </w:tcPr>
           <w:p>
             <w:r>
+              <w:lastRenderedPageBreak/>
               <w:t>ex ex6204</w:t>
             </w:r>
           </w:p>
@@ -19643,6 +19644,7 @@
           </w:tcPr>
           <w:p>
             <w:r>
+              <w:lastRenderedPageBreak/>
               <w:t>ex ex6216</w:t>
             </w:r>
           </w:p>
@@ -20776,6 +20778,7 @@
           </w:tcPr>
           <w:p>
             <w:r>
+              <w:lastRenderedPageBreak/>
               <w:t>6308</w:t>
             </w:r>
           </w:p>
@@ -21061,6 +21064,7 @@
           </w:tcPr>
           <w:p>
             <w:r>
+              <w:lastRenderedPageBreak/>
               <w:t>6601</w:t>
             </w:r>
           </w:p>
@@ -21584,6 +21588,7 @@
           </w:tcPr>
           <w:p>
             <w:r>
+              <w:lastRenderedPageBreak/>
               <w:t>7006</w:t>
             </w:r>
           </w:p>
@@ -21924,6 +21929,7 @@
           </w:tcPr>
           <w:p>
             <w:r>
+              <w:lastRenderedPageBreak/>
               <w:t>7013</w:t>
             </w:r>
           </w:p>
@@ -22270,6 +22276,7 @@
           </w:tcPr>
           <w:p>
             <w:r>
+              <w:lastRenderedPageBreak/>
               <w:t>ex ex7104</w:t>
             </w:r>
           </w:p>
@@ -23118,6 +23125,7 @@
           </w:tcPr>
           <w:p>
             <w:r>
+              <w:lastRenderedPageBreak/>
               <w:t>7207</w:t>
             </w:r>
           </w:p>
@@ -23545,6 +23553,7 @@
           </w:tcPr>
           <w:p>
             <w:r>
+              <w:lastRenderedPageBreak/>
               <w:t>ex Chapter 73</w:t>
             </w:r>
           </w:p>
@@ -23789,6 +23798,7 @@
           </w:tcPr>
           <w:p>
             <w:r>
+              <w:lastRenderedPageBreak/>
               <w:t>7308</w:t>
             </w:r>
           </w:p>
@@ -24485,6 +24495,7 @@
           </w:tcPr>
           <w:p>
             <w:r>
+              <w:lastRenderedPageBreak/>
               <w:t>7601</w:t>
             </w:r>
           </w:p>
@@ -25701,6 +25712,7 @@
           </w:tcPr>
           <w:p>
             <w:r>
+              <w:lastRenderedPageBreak/>
               <w:t>8208</w:t>
             </w:r>
           </w:p>
@@ -26063,6 +26075,7 @@
           </w:tcPr>
           <w:p>
             <w:r>
+              <w:lastRenderedPageBreak/>
               <w:t>ex Chapter 84</w:t>
             </w:r>
           </w:p>
@@ -26473,6 +26486,7 @@
           </w:tcPr>
           <w:p>
             <w:r>
+              <w:lastRenderedPageBreak/>
               <w:t>8408</w:t>
             </w:r>
           </w:p>
@@ -26857,6 +26871,7 @@
           </w:tcPr>
           <w:p>
             <w:r>
+              <w:lastRenderedPageBreak/>
               <w:t>8415</w:t>
             </w:r>
           </w:p>
@@ -27083,6 +27098,7 @@
           </w:tcPr>
           <w:p>
             <w:r>
+              <w:lastRenderedPageBreak/>
               <w:t>8420</w:t>
             </w:r>
           </w:p>
@@ -27645,6 +27661,7 @@
           </w:tcPr>
           <w:p>
             <w:r>
+              <w:lastRenderedPageBreak/>
               <w:t>8439</w:t>
             </w:r>
           </w:p>
@@ -27959,6 +27976,7 @@
           </w:tcPr>
           <w:p>
             <w:r>
+              <w:lastRenderedPageBreak/>
               <w:t>8452</w:t>
             </w:r>
           </w:p>
@@ -28186,7 +28204,13 @@
           </w:tcPr>
           <w:p>
             <w:r>
-              <w:t>8469 to 8472</w:t>
+              <w:t>84</w:t>
+            </w:r>
+            <w:r>
+              <w:t>70</w:t>
+            </w:r>
+            <w:r>
+              <w:t xml:space="preserve"> to 8472</w:t>
             </w:r>
           </w:p>
         </w:tc>
@@ -28234,6 +28258,7 @@
           </w:tcPr>
           <w:p>
             <w:r>
+              <w:lastRenderedPageBreak/>
               <w:t>8480</w:t>
             </w:r>
           </w:p>
@@ -28415,6 +28440,7 @@
           </w:tcPr>
           <w:p>
             <w:r>
+              <w:lastRenderedPageBreak/>
               <w:t>ex ex8486</w:t>
             </w:r>
           </w:p>
@@ -28823,6 +28849,7 @@
           </w:tcPr>
           <w:p>
             <w:r>
+              <w:lastRenderedPageBreak/>
               <w:t>8502</w:t>
             </w:r>
           </w:p>
@@ -29127,6 +29154,7 @@
           </w:tcPr>
           <w:p>
             <w:r>
+              <w:lastRenderedPageBreak/>
               <w:t>8519</w:t>
             </w:r>
           </w:p>
@@ -29948,6 +29976,7 @@
           </w:tcPr>
           <w:p>
             <w:r>
+              <w:lastRenderedPageBreak/>
               <w:t>8527</w:t>
             </w:r>
           </w:p>
@@ -30207,6 +30236,7 @@
           </w:tcPr>
           <w:p>
             <w:r>
+              <w:lastRenderedPageBreak/>
               <w:t>8529</w:t>
             </w:r>
           </w:p>
@@ -30547,6 +30577,7 @@
           </w:tcPr>
           <w:p>
             <w:r>
+              <w:lastRenderedPageBreak/>
               <w:t>8536</w:t>
             </w:r>
           </w:p>
@@ -30883,6 +30914,7 @@
           </w:tcPr>
           <w:p>
             <w:r>
+              <w:lastRenderedPageBreak/>
               <w:t>8537</w:t>
             </w:r>
           </w:p>

</xml_diff>